<commit_message>
Hacking around in a hackjob branch
</commit_message>
<xml_diff>
--- a/WordDoc.docx
+++ b/WordDoc.docx
@@ -6,8 +6,6 @@
       <w:r>
         <w:t>Nope.  Hated that line, taking it out.</w:t>
       </w:r>
-      <w:bookmarkStart w:id="0" w:name="_GoBack"/>
-      <w:bookmarkEnd w:id="0"/>
     </w:p>
     <w:p/>
     <w:p>
@@ -26,8 +24,31 @@
     <w:p/>
     <w:p>
       <w:r>
-        <w:t>There are a lot of cool things about git.</w:t>
-      </w:r>
+        <w:t xml:space="preserve">There are a lot of cool things about </w:t>
+      </w:r>
+      <w:proofErr w:type="spellStart"/>
+      <w:r>
+        <w:t>git</w:t>
+      </w:r>
+      <w:proofErr w:type="spellEnd"/>
+      <w:r>
+        <w:t>.</w:t>
+      </w:r>
+    </w:p>
+    <w:p/>
+    <w:p/>
+    <w:p>
+      <w:r>
+        <w:t>Hey, look, a new line…</w:t>
+      </w:r>
+    </w:p>
+    <w:p/>
+    <w:p>
+      <w:r>
+        <w:t>und</w:t>
+      </w:r>
+      <w:bookmarkStart w:id="0" w:name="_GoBack"/>
+      <w:bookmarkEnd w:id="0"/>
     </w:p>
     <w:sectPr>
       <w:pgSz w:w="12240" w:h="15840"/>

</xml_diff>